<commit_message>
Small changes, rename files.
</commit_message>
<xml_diff>
--- a/Requirements/12_like_post.docx
+++ b/Requirements/12_like_post.docx
@@ -380,13 +380,28 @@
               <w:t xml:space="preserve">User </w:t>
             </w:r>
             <w:r>
+              <w:t>can marked as like every post he sees.</w:t>
+            </w:r>
+          </w:p>
+          <w:p>
+            <w:pPr>
+              <w:widowControl w:val="0"/>
+              <w:spacing w:line="240" w:lineRule="auto"/>
+            </w:pPr>
+            <w:r>
+              <w:t xml:space="preserve">User </w:t>
+            </w:r>
+            <w:r>
               <w:t xml:space="preserve">sees his </w:t>
             </w:r>
             <w:r>
               <w:t>mark on</w:t>
             </w:r>
             <w:r>
-              <w:t xml:space="preserve"> post on timeline list.</w:t>
+              <w:t xml:space="preserve"> post</w:t>
+            </w:r>
+            <w:r>
+              <w:t>.</w:t>
             </w:r>
           </w:p>
           <w:p>
@@ -555,7 +570,19 @@
               <w:spacing w:line="240" w:lineRule="auto"/>
             </w:pPr>
             <w:r>
-              <w:t>Number of “Likes” raise of one</w:t>
+              <w:t>Number of “Likes” raise</w:t>
+            </w:r>
+            <w:r>
+              <w:t>s</w:t>
+            </w:r>
+            <w:r>
+              <w:t xml:space="preserve"> </w:t>
+            </w:r>
+            <w:r>
+              <w:t>by</w:t>
+            </w:r>
+            <w:r>
+              <w:t xml:space="preserve"> one</w:t>
             </w:r>
             <w:r>
               <w:t>.</w:t>

</xml_diff>